<commit_message>
Added a few extra files. Keep planning
</commit_message>
<xml_diff>
--- a/Project Description.docx
+++ b/Project Description.docx
@@ -27,18 +27,10 @@
         <w:t xml:space="preserve">I am the client and the </w:t>
       </w:r>
       <w:r>
-        <w:t xml:space="preserve">developer </w:t>
-      </w:r>
-      <w:proofErr w:type="gramStart"/>
-      <w:r>
-        <w:t>:)</w:t>
+        <w:t>developer :)</w:t>
       </w:r>
       <w:r>
-        <w:t xml:space="preserve">  Slowly</w:t>
-      </w:r>
-      <w:proofErr w:type="gramEnd"/>
-      <w:r>
-        <w:t xml:space="preserve"> keep changing this as I go a long BUT I need to</w:t>
+        <w:t xml:space="preserve">  Slowly keep changing this as I go a long BUT I need to</w:t>
       </w:r>
       <w:r>
         <w:t xml:space="preserve"> a date when I am done changing the description :)</w:t>
@@ -49,11 +41,11 @@
     </w:p>
     <w:p>
       <w:pPr>
-        <w:spacing w:line="480" w:lineRule="auto"/>
+        <w:spacing w:after="0" w:line="240" w:lineRule="auto"/>
         <w:rPr>
           <w:b/>
           <w:color w:val="92278F" w:themeColor="accent1"/>
-          <w:sz w:val="22"/>
+          <w:sz w:val="28"/>
         </w:rPr>
       </w:pPr>
       <w:commentRangeStart w:id="0"/>
@@ -61,7 +53,7 @@
         <w:rPr>
           <w:b/>
           <w:color w:val="92278F" w:themeColor="accent1"/>
-          <w:sz w:val="22"/>
+          <w:sz w:val="28"/>
         </w:rPr>
         <w:t>List of functionalities:</w:t>
       </w:r>
@@ -69,50 +61,1055 @@
       <w:r>
         <w:rPr>
           <w:rStyle w:val="CommentReference"/>
+          <w:sz w:val="20"/>
         </w:rPr>
         <w:commentReference w:id="0"/>
       </w:r>
     </w:p>
-    <w:p>
-      <w:pPr>
-        <w:pStyle w:val="ListParagraph"/>
-        <w:numPr>
-          <w:ilvl w:val="0"/>
-          <w:numId w:val="2"/>
-        </w:numPr>
-        <w:spacing w:line="480" w:lineRule="auto"/>
-        <w:rPr>
-          <w:b/>
-          <w:color w:val="92278F" w:themeColor="accent1"/>
-          <w:sz w:val="22"/>
-        </w:rPr>
-      </w:pPr>
-      <w:r>
-        <w:rPr>
-          <w:b/>
-          <w:color w:val="92278F" w:themeColor="accent1"/>
-          <w:sz w:val="22"/>
-        </w:rPr>
-        <w:t>Securely sign in:</w:t>
-      </w:r>
-    </w:p>
-    <w:p>
-      <w:pPr>
-        <w:pStyle w:val="ListParagraph"/>
-        <w:numPr>
-          <w:ilvl w:val="0"/>
-          <w:numId w:val="2"/>
-        </w:numPr>
-        <w:spacing w:line="480" w:lineRule="auto"/>
-        <w:rPr>
-          <w:b/>
-          <w:color w:val="92278F" w:themeColor="accent1"/>
-          <w:sz w:val="22"/>
-        </w:rPr>
-      </w:pPr>
-      <w:bookmarkStart w:id="1" w:name="_GoBack"/>
-      <w:bookmarkEnd w:id="1"/>
-    </w:p>
+    <w:tbl>
+      <w:tblPr>
+        <w:tblStyle w:val="TableGrid"/>
+        <w:tblW w:w="0" w:type="auto"/>
+        <w:tblInd w:w="720" w:type="dxa"/>
+        <w:tblBorders>
+          <w:top w:val="none" w:sz="0" w:space="0" w:color="auto"/>
+          <w:left w:val="none" w:sz="0" w:space="0" w:color="auto"/>
+          <w:bottom w:val="none" w:sz="0" w:space="0" w:color="auto"/>
+          <w:right w:val="none" w:sz="0" w:space="0" w:color="auto"/>
+          <w:insideH w:val="none" w:sz="0" w:space="0" w:color="auto"/>
+          <w:insideV w:val="none" w:sz="0" w:space="0" w:color="auto"/>
+        </w:tblBorders>
+        <w:tblLook w:val="04A0" w:firstRow="1" w:lastRow="0" w:firstColumn="1" w:lastColumn="0" w:noHBand="0" w:noVBand="1"/>
+      </w:tblPr>
+      <w:tblGrid>
+        <w:gridCol w:w="4818"/>
+        <w:gridCol w:w="3812"/>
+      </w:tblGrid>
+      <w:tr>
+        <w:tc>
+          <w:tcPr>
+            <w:tcW w:w="4818" w:type="dxa"/>
+            <w:shd w:val="clear" w:color="auto" w:fill="auto"/>
+          </w:tcPr>
+          <w:p>
+            <w:pPr>
+              <w:pStyle w:val="ListParagraph"/>
+              <w:numPr>
+                <w:ilvl w:val="0"/>
+                <w:numId w:val="2"/>
+              </w:numPr>
+              <w:rPr>
+                <w:b/>
+                <w:color w:val="92278F" w:themeColor="accent1"/>
+                <w:sz w:val="22"/>
+              </w:rPr>
+            </w:pPr>
+            <w:r>
+              <w:rPr>
+                <w:b/>
+                <w:color w:val="92278F" w:themeColor="accent1"/>
+                <w:sz w:val="22"/>
+              </w:rPr>
+              <w:t>Securely sign in</w:t>
+            </w:r>
+          </w:p>
+        </w:tc>
+        <w:tc>
+          <w:tcPr>
+            <w:tcW w:w="3812" w:type="dxa"/>
+            <w:shd w:val="clear" w:color="auto" w:fill="auto"/>
+          </w:tcPr>
+          <w:p>
+            <w:pPr>
+              <w:pStyle w:val="ListParagraph"/>
+              <w:numPr>
+                <w:ilvl w:val="0"/>
+                <w:numId w:val="2"/>
+              </w:numPr>
+              <w:rPr>
+                <w:b/>
+                <w:color w:val="92278F" w:themeColor="accent1"/>
+                <w:sz w:val="22"/>
+              </w:rPr>
+            </w:pPr>
+            <w:r>
+              <w:rPr>
+                <w:b/>
+                <w:color w:val="92278F" w:themeColor="accent1"/>
+                <w:sz w:val="22"/>
+              </w:rPr>
+              <w:t>Create Thread</w:t>
+            </w:r>
+          </w:p>
+        </w:tc>
+      </w:tr>
+      <w:tr>
+        <w:tc>
+          <w:tcPr>
+            <w:tcW w:w="4818" w:type="dxa"/>
+            <w:shd w:val="clear" w:color="auto" w:fill="auto"/>
+          </w:tcPr>
+          <w:p>
+            <w:pPr>
+              <w:pStyle w:val="ListParagraph"/>
+              <w:numPr>
+                <w:ilvl w:val="0"/>
+                <w:numId w:val="2"/>
+              </w:numPr>
+              <w:rPr>
+                <w:b/>
+                <w:color w:val="92278F" w:themeColor="accent1"/>
+                <w:sz w:val="22"/>
+              </w:rPr>
+            </w:pPr>
+            <w:r>
+              <w:rPr>
+                <w:b/>
+                <w:color w:val="92278F" w:themeColor="accent1"/>
+                <w:sz w:val="22"/>
+              </w:rPr>
+              <w:t>Create account</w:t>
+            </w:r>
+          </w:p>
+        </w:tc>
+        <w:tc>
+          <w:tcPr>
+            <w:tcW w:w="3812" w:type="dxa"/>
+            <w:shd w:val="clear" w:color="auto" w:fill="auto"/>
+          </w:tcPr>
+          <w:p>
+            <w:pPr>
+              <w:pStyle w:val="ListParagraph"/>
+              <w:numPr>
+                <w:ilvl w:val="0"/>
+                <w:numId w:val="2"/>
+              </w:numPr>
+              <w:rPr>
+                <w:b/>
+                <w:color w:val="92278F" w:themeColor="accent1"/>
+                <w:sz w:val="22"/>
+              </w:rPr>
+            </w:pPr>
+            <w:r>
+              <w:rPr>
+                <w:b/>
+                <w:color w:val="92278F" w:themeColor="accent1"/>
+                <w:sz w:val="22"/>
+              </w:rPr>
+              <w:t>Write Post</w:t>
+            </w:r>
+          </w:p>
+        </w:tc>
+      </w:tr>
+      <w:tr>
+        <w:tc>
+          <w:tcPr>
+            <w:tcW w:w="4818" w:type="dxa"/>
+            <w:shd w:val="clear" w:color="auto" w:fill="auto"/>
+          </w:tcPr>
+          <w:p>
+            <w:pPr>
+              <w:pStyle w:val="ListParagraph"/>
+              <w:numPr>
+                <w:ilvl w:val="0"/>
+                <w:numId w:val="2"/>
+              </w:numPr>
+              <w:rPr>
+                <w:b/>
+                <w:color w:val="92278F" w:themeColor="accent1"/>
+                <w:sz w:val="22"/>
+              </w:rPr>
+            </w:pPr>
+            <w:r>
+              <w:rPr>
+                <w:b/>
+                <w:color w:val="92278F" w:themeColor="accent1"/>
+                <w:sz w:val="22"/>
+              </w:rPr>
+              <w:t>Change Password</w:t>
+            </w:r>
+          </w:p>
+        </w:tc>
+        <w:tc>
+          <w:tcPr>
+            <w:tcW w:w="3812" w:type="dxa"/>
+            <w:shd w:val="clear" w:color="auto" w:fill="auto"/>
+          </w:tcPr>
+          <w:p>
+            <w:pPr>
+              <w:pStyle w:val="ListParagraph"/>
+              <w:numPr>
+                <w:ilvl w:val="0"/>
+                <w:numId w:val="2"/>
+              </w:numPr>
+              <w:rPr>
+                <w:b/>
+                <w:color w:val="92278F" w:themeColor="accent1"/>
+                <w:sz w:val="22"/>
+              </w:rPr>
+            </w:pPr>
+            <w:r>
+              <w:rPr>
+                <w:b/>
+                <w:color w:val="92278F" w:themeColor="accent1"/>
+                <w:sz w:val="22"/>
+              </w:rPr>
+              <w:t>Edit Post</w:t>
+            </w:r>
+          </w:p>
+        </w:tc>
+      </w:tr>
+      <w:tr>
+        <w:tc>
+          <w:tcPr>
+            <w:tcW w:w="4818" w:type="dxa"/>
+            <w:shd w:val="clear" w:color="auto" w:fill="auto"/>
+          </w:tcPr>
+          <w:p>
+            <w:pPr>
+              <w:pStyle w:val="ListParagraph"/>
+              <w:numPr>
+                <w:ilvl w:val="0"/>
+                <w:numId w:val="2"/>
+              </w:numPr>
+              <w:rPr>
+                <w:b/>
+                <w:color w:val="92278F" w:themeColor="accent1"/>
+                <w:sz w:val="22"/>
+              </w:rPr>
+            </w:pPr>
+            <w:r>
+              <w:rPr>
+                <w:b/>
+                <w:color w:val="92278F" w:themeColor="accent1"/>
+                <w:sz w:val="22"/>
+              </w:rPr>
+              <w:t>Update accounts</w:t>
+            </w:r>
+          </w:p>
+        </w:tc>
+        <w:tc>
+          <w:tcPr>
+            <w:tcW w:w="3812" w:type="dxa"/>
+            <w:shd w:val="clear" w:color="auto" w:fill="auto"/>
+          </w:tcPr>
+          <w:p>
+            <w:pPr>
+              <w:pStyle w:val="ListParagraph"/>
+              <w:numPr>
+                <w:ilvl w:val="0"/>
+                <w:numId w:val="2"/>
+              </w:numPr>
+              <w:rPr>
+                <w:b/>
+                <w:color w:val="92278F" w:themeColor="accent1"/>
+                <w:sz w:val="22"/>
+              </w:rPr>
+            </w:pPr>
+            <w:r>
+              <w:rPr>
+                <w:b/>
+                <w:color w:val="92278F" w:themeColor="accent1"/>
+                <w:sz w:val="22"/>
+              </w:rPr>
+              <w:t>Reply to Post</w:t>
+            </w:r>
+          </w:p>
+        </w:tc>
+      </w:tr>
+      <w:tr>
+        <w:tc>
+          <w:tcPr>
+            <w:tcW w:w="4818" w:type="dxa"/>
+            <w:shd w:val="clear" w:color="auto" w:fill="auto"/>
+          </w:tcPr>
+          <w:p>
+            <w:pPr>
+              <w:pStyle w:val="ListParagraph"/>
+              <w:numPr>
+                <w:ilvl w:val="0"/>
+                <w:numId w:val="2"/>
+              </w:numPr>
+              <w:rPr>
+                <w:b/>
+                <w:color w:val="92278F" w:themeColor="accent1"/>
+                <w:sz w:val="22"/>
+              </w:rPr>
+            </w:pPr>
+            <w:r>
+              <w:rPr>
+                <w:b/>
+                <w:color w:val="92278F" w:themeColor="accent1"/>
+                <w:sz w:val="22"/>
+              </w:rPr>
+              <w:t>Ban accounts</w:t>
+            </w:r>
+          </w:p>
+        </w:tc>
+        <w:tc>
+          <w:tcPr>
+            <w:tcW w:w="3812" w:type="dxa"/>
+            <w:shd w:val="clear" w:color="auto" w:fill="auto"/>
+          </w:tcPr>
+          <w:p>
+            <w:pPr>
+              <w:pStyle w:val="ListParagraph"/>
+              <w:numPr>
+                <w:ilvl w:val="0"/>
+                <w:numId w:val="2"/>
+              </w:numPr>
+              <w:rPr>
+                <w:b/>
+                <w:color w:val="92278F" w:themeColor="accent1"/>
+                <w:sz w:val="22"/>
+              </w:rPr>
+            </w:pPr>
+            <w:r>
+              <w:rPr>
+                <w:b/>
+                <w:color w:val="92278F" w:themeColor="accent1"/>
+                <w:sz w:val="22"/>
+              </w:rPr>
+              <w:t>Delete Post</w:t>
+            </w:r>
+          </w:p>
+        </w:tc>
+      </w:tr>
+      <w:tr>
+        <w:tc>
+          <w:tcPr>
+            <w:tcW w:w="4818" w:type="dxa"/>
+            <w:shd w:val="clear" w:color="auto" w:fill="auto"/>
+          </w:tcPr>
+          <w:p>
+            <w:pPr>
+              <w:pStyle w:val="ListParagraph"/>
+              <w:numPr>
+                <w:ilvl w:val="0"/>
+                <w:numId w:val="2"/>
+              </w:numPr>
+              <w:rPr>
+                <w:b/>
+                <w:color w:val="92278F" w:themeColor="accent1"/>
+                <w:sz w:val="22"/>
+              </w:rPr>
+            </w:pPr>
+            <w:r>
+              <w:rPr>
+                <w:b/>
+                <w:color w:val="92278F" w:themeColor="accent1"/>
+                <w:sz w:val="22"/>
+              </w:rPr>
+              <w:t>Quarantine inactive accounts</w:t>
+            </w:r>
+          </w:p>
+        </w:tc>
+        <w:tc>
+          <w:tcPr>
+            <w:tcW w:w="3812" w:type="dxa"/>
+            <w:shd w:val="clear" w:color="auto" w:fill="auto"/>
+          </w:tcPr>
+          <w:p>
+            <w:pPr>
+              <w:pStyle w:val="ListParagraph"/>
+              <w:numPr>
+                <w:ilvl w:val="0"/>
+                <w:numId w:val="2"/>
+              </w:numPr>
+              <w:rPr>
+                <w:b/>
+                <w:color w:val="92278F" w:themeColor="accent1"/>
+                <w:sz w:val="22"/>
+              </w:rPr>
+            </w:pPr>
+            <w:r>
+              <w:rPr>
+                <w:b/>
+                <w:color w:val="92278F" w:themeColor="accent1"/>
+                <w:sz w:val="22"/>
+              </w:rPr>
+              <w:t>Delete Thread</w:t>
+            </w:r>
+          </w:p>
+        </w:tc>
+      </w:tr>
+      <w:tr>
+        <w:tc>
+          <w:tcPr>
+            <w:tcW w:w="4818" w:type="dxa"/>
+            <w:shd w:val="clear" w:color="auto" w:fill="auto"/>
+          </w:tcPr>
+          <w:p>
+            <w:pPr>
+              <w:pStyle w:val="ListParagraph"/>
+              <w:numPr>
+                <w:ilvl w:val="0"/>
+                <w:numId w:val="2"/>
+              </w:numPr>
+              <w:rPr>
+                <w:b/>
+                <w:color w:val="92278F" w:themeColor="accent1"/>
+                <w:sz w:val="22"/>
+              </w:rPr>
+            </w:pPr>
+            <w:r>
+              <w:rPr>
+                <w:b/>
+                <w:color w:val="92278F" w:themeColor="accent1"/>
+                <w:sz w:val="22"/>
+              </w:rPr>
+              <w:t>Purge inactive accounts</w:t>
+            </w:r>
+          </w:p>
+        </w:tc>
+        <w:tc>
+          <w:tcPr>
+            <w:tcW w:w="3812" w:type="dxa"/>
+            <w:shd w:val="clear" w:color="auto" w:fill="auto"/>
+          </w:tcPr>
+          <w:p>
+            <w:pPr>
+              <w:pStyle w:val="ListParagraph"/>
+              <w:numPr>
+                <w:ilvl w:val="0"/>
+                <w:numId w:val="2"/>
+              </w:numPr>
+              <w:rPr>
+                <w:b/>
+                <w:color w:val="92278F" w:themeColor="accent1"/>
+                <w:sz w:val="22"/>
+              </w:rPr>
+            </w:pPr>
+            <w:r>
+              <w:rPr>
+                <w:b/>
+                <w:color w:val="92278F" w:themeColor="accent1"/>
+                <w:sz w:val="22"/>
+              </w:rPr>
+              <w:t>View Rewards/Trophies</w:t>
+            </w:r>
+          </w:p>
+        </w:tc>
+      </w:tr>
+      <w:tr>
+        <w:tc>
+          <w:tcPr>
+            <w:tcW w:w="4818" w:type="dxa"/>
+            <w:shd w:val="clear" w:color="auto" w:fill="auto"/>
+          </w:tcPr>
+          <w:p>
+            <w:pPr>
+              <w:pStyle w:val="ListParagraph"/>
+              <w:numPr>
+                <w:ilvl w:val="0"/>
+                <w:numId w:val="2"/>
+              </w:numPr>
+              <w:rPr>
+                <w:b/>
+                <w:color w:val="92278F" w:themeColor="accent1"/>
+                <w:sz w:val="22"/>
+              </w:rPr>
+            </w:pPr>
+            <w:r>
+              <w:rPr>
+                <w:b/>
+                <w:color w:val="92278F" w:themeColor="accent1"/>
+                <w:sz w:val="22"/>
+              </w:rPr>
+              <w:t>Update Profile</w:t>
+            </w:r>
+          </w:p>
+        </w:tc>
+        <w:tc>
+          <w:tcPr>
+            <w:tcW w:w="3812" w:type="dxa"/>
+            <w:shd w:val="clear" w:color="auto" w:fill="auto"/>
+          </w:tcPr>
+          <w:p>
+            <w:pPr>
+              <w:pStyle w:val="ListParagraph"/>
+              <w:numPr>
+                <w:ilvl w:val="0"/>
+                <w:numId w:val="2"/>
+              </w:numPr>
+              <w:rPr>
+                <w:b/>
+                <w:color w:val="92278F" w:themeColor="accent1"/>
+                <w:sz w:val="22"/>
+              </w:rPr>
+            </w:pPr>
+            <w:r>
+              <w:rPr>
+                <w:b/>
+                <w:color w:val="92278F" w:themeColor="accent1"/>
+                <w:sz w:val="22"/>
+              </w:rPr>
+              <w:t>Follow User</w:t>
+            </w:r>
+          </w:p>
+        </w:tc>
+      </w:tr>
+      <w:tr>
+        <w:tc>
+          <w:tcPr>
+            <w:tcW w:w="4818" w:type="dxa"/>
+            <w:shd w:val="clear" w:color="auto" w:fill="auto"/>
+          </w:tcPr>
+          <w:p>
+            <w:pPr>
+              <w:pStyle w:val="ListParagraph"/>
+              <w:numPr>
+                <w:ilvl w:val="0"/>
+                <w:numId w:val="2"/>
+              </w:numPr>
+              <w:rPr>
+                <w:b/>
+                <w:color w:val="92278F" w:themeColor="accent1"/>
+                <w:sz w:val="22"/>
+              </w:rPr>
+            </w:pPr>
+            <w:r>
+              <w:rPr>
+                <w:b/>
+                <w:color w:val="92278F" w:themeColor="accent1"/>
+                <w:sz w:val="22"/>
+              </w:rPr>
+              <w:t>Change Avatar</w:t>
+            </w:r>
+          </w:p>
+        </w:tc>
+        <w:tc>
+          <w:tcPr>
+            <w:tcW w:w="3812" w:type="dxa"/>
+            <w:shd w:val="clear" w:color="auto" w:fill="auto"/>
+          </w:tcPr>
+          <w:p>
+            <w:pPr>
+              <w:pStyle w:val="ListParagraph"/>
+              <w:numPr>
+                <w:ilvl w:val="0"/>
+                <w:numId w:val="2"/>
+              </w:numPr>
+              <w:rPr>
+                <w:b/>
+                <w:color w:val="92278F" w:themeColor="accent1"/>
+                <w:sz w:val="22"/>
+              </w:rPr>
+            </w:pPr>
+            <w:r>
+              <w:rPr>
+                <w:b/>
+                <w:color w:val="92278F" w:themeColor="accent1"/>
+                <w:sz w:val="22"/>
+              </w:rPr>
+              <w:t>Follow Thread</w:t>
+            </w:r>
+            <w:bookmarkStart w:id="1" w:name="_GoBack"/>
+            <w:bookmarkEnd w:id="1"/>
+          </w:p>
+        </w:tc>
+      </w:tr>
+      <w:tr>
+        <w:tc>
+          <w:tcPr>
+            <w:tcW w:w="4818" w:type="dxa"/>
+            <w:shd w:val="clear" w:color="auto" w:fill="auto"/>
+          </w:tcPr>
+          <w:p>
+            <w:pPr>
+              <w:pStyle w:val="ListParagraph"/>
+              <w:numPr>
+                <w:ilvl w:val="0"/>
+                <w:numId w:val="2"/>
+              </w:numPr>
+              <w:rPr>
+                <w:b/>
+                <w:color w:val="92278F" w:themeColor="accent1"/>
+                <w:sz w:val="22"/>
+              </w:rPr>
+            </w:pPr>
+            <w:r>
+              <w:rPr>
+                <w:b/>
+                <w:color w:val="92278F" w:themeColor="accent1"/>
+                <w:sz w:val="22"/>
+              </w:rPr>
+              <w:t>Search Forum</w:t>
+            </w:r>
+          </w:p>
+        </w:tc>
+        <w:tc>
+          <w:tcPr>
+            <w:tcW w:w="3812" w:type="dxa"/>
+            <w:shd w:val="clear" w:color="auto" w:fill="auto"/>
+          </w:tcPr>
+          <w:p>
+            <w:pPr>
+              <w:pStyle w:val="ListParagraph"/>
+              <w:numPr>
+                <w:ilvl w:val="0"/>
+                <w:numId w:val="2"/>
+              </w:numPr>
+              <w:rPr>
+                <w:b/>
+                <w:color w:val="92278F" w:themeColor="accent1"/>
+                <w:sz w:val="22"/>
+              </w:rPr>
+            </w:pPr>
+          </w:p>
+        </w:tc>
+      </w:tr>
+      <w:tr>
+        <w:tc>
+          <w:tcPr>
+            <w:tcW w:w="4818" w:type="dxa"/>
+            <w:shd w:val="clear" w:color="auto" w:fill="auto"/>
+          </w:tcPr>
+          <w:p>
+            <w:pPr>
+              <w:pStyle w:val="ListParagraph"/>
+              <w:numPr>
+                <w:ilvl w:val="0"/>
+                <w:numId w:val="2"/>
+              </w:numPr>
+              <w:rPr>
+                <w:b/>
+                <w:color w:val="92278F" w:themeColor="accent1"/>
+                <w:sz w:val="22"/>
+              </w:rPr>
+            </w:pPr>
+            <w:r>
+              <w:rPr>
+                <w:b/>
+                <w:color w:val="92278F" w:themeColor="accent1"/>
+                <w:sz w:val="22"/>
+              </w:rPr>
+              <w:t>Search “Section”</w:t>
+            </w:r>
+          </w:p>
+        </w:tc>
+        <w:tc>
+          <w:tcPr>
+            <w:tcW w:w="3812" w:type="dxa"/>
+            <w:shd w:val="clear" w:color="auto" w:fill="auto"/>
+          </w:tcPr>
+          <w:p>
+            <w:pPr>
+              <w:pStyle w:val="ListParagraph"/>
+              <w:numPr>
+                <w:ilvl w:val="0"/>
+                <w:numId w:val="2"/>
+              </w:numPr>
+              <w:rPr>
+                <w:b/>
+                <w:color w:val="92278F" w:themeColor="accent1"/>
+                <w:sz w:val="22"/>
+              </w:rPr>
+            </w:pPr>
+          </w:p>
+        </w:tc>
+      </w:tr>
+      <w:tr>
+        <w:tc>
+          <w:tcPr>
+            <w:tcW w:w="4818" w:type="dxa"/>
+            <w:shd w:val="clear" w:color="auto" w:fill="auto"/>
+          </w:tcPr>
+          <w:p>
+            <w:pPr>
+              <w:pStyle w:val="ListParagraph"/>
+              <w:numPr>
+                <w:ilvl w:val="0"/>
+                <w:numId w:val="2"/>
+              </w:numPr>
+              <w:rPr>
+                <w:b/>
+                <w:color w:val="92278F" w:themeColor="accent1"/>
+                <w:sz w:val="22"/>
+              </w:rPr>
+            </w:pPr>
+            <w:r>
+              <w:rPr>
+                <w:b/>
+                <w:color w:val="92278F" w:themeColor="accent1"/>
+                <w:sz w:val="22"/>
+              </w:rPr>
+              <w:t>Search Thread</w:t>
+            </w:r>
+          </w:p>
+        </w:tc>
+        <w:tc>
+          <w:tcPr>
+            <w:tcW w:w="3812" w:type="dxa"/>
+            <w:shd w:val="clear" w:color="auto" w:fill="auto"/>
+          </w:tcPr>
+          <w:p>
+            <w:pPr>
+              <w:pStyle w:val="ListParagraph"/>
+              <w:numPr>
+                <w:ilvl w:val="0"/>
+                <w:numId w:val="2"/>
+              </w:numPr>
+              <w:rPr>
+                <w:b/>
+                <w:color w:val="92278F" w:themeColor="accent1"/>
+                <w:sz w:val="22"/>
+              </w:rPr>
+            </w:pPr>
+          </w:p>
+        </w:tc>
+      </w:tr>
+      <w:tr>
+        <w:tc>
+          <w:tcPr>
+            <w:tcW w:w="4818" w:type="dxa"/>
+            <w:shd w:val="clear" w:color="auto" w:fill="auto"/>
+          </w:tcPr>
+          <w:p>
+            <w:pPr>
+              <w:pStyle w:val="ListParagraph"/>
+              <w:numPr>
+                <w:ilvl w:val="0"/>
+                <w:numId w:val="2"/>
+              </w:numPr>
+              <w:rPr>
+                <w:b/>
+                <w:color w:val="92278F" w:themeColor="accent1"/>
+                <w:sz w:val="22"/>
+              </w:rPr>
+            </w:pPr>
+            <w:r>
+              <w:rPr>
+                <w:b/>
+                <w:color w:val="92278F" w:themeColor="accent1"/>
+                <w:sz w:val="22"/>
+              </w:rPr>
+              <w:t>Report Post</w:t>
+            </w:r>
+          </w:p>
+        </w:tc>
+        <w:tc>
+          <w:tcPr>
+            <w:tcW w:w="3812" w:type="dxa"/>
+            <w:shd w:val="clear" w:color="auto" w:fill="auto"/>
+          </w:tcPr>
+          <w:p>
+            <w:pPr>
+              <w:pStyle w:val="ListParagraph"/>
+              <w:numPr>
+                <w:ilvl w:val="0"/>
+                <w:numId w:val="2"/>
+              </w:numPr>
+              <w:rPr>
+                <w:b/>
+                <w:color w:val="92278F" w:themeColor="accent1"/>
+                <w:sz w:val="22"/>
+              </w:rPr>
+            </w:pPr>
+          </w:p>
+        </w:tc>
+      </w:tr>
+      <w:tr>
+        <w:tc>
+          <w:tcPr>
+            <w:tcW w:w="4818" w:type="dxa"/>
+            <w:shd w:val="clear" w:color="auto" w:fill="auto"/>
+          </w:tcPr>
+          <w:p>
+            <w:pPr>
+              <w:pStyle w:val="ListParagraph"/>
+              <w:numPr>
+                <w:ilvl w:val="0"/>
+                <w:numId w:val="2"/>
+              </w:numPr>
+              <w:rPr>
+                <w:b/>
+                <w:color w:val="92278F" w:themeColor="accent1"/>
+                <w:sz w:val="22"/>
+              </w:rPr>
+            </w:pPr>
+            <w:r>
+              <w:rPr>
+                <w:b/>
+                <w:color w:val="92278F" w:themeColor="accent1"/>
+                <w:sz w:val="22"/>
+              </w:rPr>
+              <w:t>Thumbs up post</w:t>
+            </w:r>
+          </w:p>
+        </w:tc>
+        <w:tc>
+          <w:tcPr>
+            <w:tcW w:w="3812" w:type="dxa"/>
+            <w:shd w:val="clear" w:color="auto" w:fill="auto"/>
+          </w:tcPr>
+          <w:p>
+            <w:pPr>
+              <w:pStyle w:val="ListParagraph"/>
+              <w:numPr>
+                <w:ilvl w:val="0"/>
+                <w:numId w:val="2"/>
+              </w:numPr>
+              <w:rPr>
+                <w:b/>
+                <w:color w:val="92278F" w:themeColor="accent1"/>
+                <w:sz w:val="22"/>
+              </w:rPr>
+            </w:pPr>
+          </w:p>
+        </w:tc>
+      </w:tr>
+      <w:tr>
+        <w:tc>
+          <w:tcPr>
+            <w:tcW w:w="4818" w:type="dxa"/>
+            <w:shd w:val="clear" w:color="auto" w:fill="auto"/>
+          </w:tcPr>
+          <w:p>
+            <w:pPr>
+              <w:pStyle w:val="ListParagraph"/>
+              <w:numPr>
+                <w:ilvl w:val="0"/>
+                <w:numId w:val="2"/>
+              </w:numPr>
+              <w:rPr>
+                <w:b/>
+                <w:color w:val="92278F" w:themeColor="accent1"/>
+                <w:sz w:val="22"/>
+              </w:rPr>
+            </w:pPr>
+            <w:r>
+              <w:rPr>
+                <w:b/>
+                <w:color w:val="92278F" w:themeColor="accent1"/>
+                <w:sz w:val="22"/>
+              </w:rPr>
+              <w:t>Thumbs down post</w:t>
+            </w:r>
+          </w:p>
+        </w:tc>
+        <w:tc>
+          <w:tcPr>
+            <w:tcW w:w="3812" w:type="dxa"/>
+            <w:shd w:val="clear" w:color="auto" w:fill="auto"/>
+          </w:tcPr>
+          <w:p>
+            <w:pPr>
+              <w:pStyle w:val="ListParagraph"/>
+              <w:numPr>
+                <w:ilvl w:val="0"/>
+                <w:numId w:val="2"/>
+              </w:numPr>
+              <w:rPr>
+                <w:b/>
+                <w:color w:val="92278F" w:themeColor="accent1"/>
+                <w:sz w:val="22"/>
+              </w:rPr>
+            </w:pPr>
+          </w:p>
+        </w:tc>
+      </w:tr>
+      <w:tr>
+        <w:tc>
+          <w:tcPr>
+            <w:tcW w:w="4818" w:type="dxa"/>
+            <w:shd w:val="clear" w:color="auto" w:fill="auto"/>
+          </w:tcPr>
+          <w:p>
+            <w:pPr>
+              <w:pStyle w:val="ListParagraph"/>
+              <w:numPr>
+                <w:ilvl w:val="0"/>
+                <w:numId w:val="2"/>
+              </w:numPr>
+              <w:rPr>
+                <w:b/>
+                <w:color w:val="92278F" w:themeColor="accent1"/>
+                <w:sz w:val="22"/>
+              </w:rPr>
+            </w:pPr>
+            <w:r>
+              <w:rPr>
+                <w:b/>
+                <w:color w:val="92278F" w:themeColor="accent1"/>
+                <w:sz w:val="22"/>
+              </w:rPr>
+              <w:t>Thumbs up comment</w:t>
+            </w:r>
+          </w:p>
+        </w:tc>
+        <w:tc>
+          <w:tcPr>
+            <w:tcW w:w="3812" w:type="dxa"/>
+            <w:shd w:val="clear" w:color="auto" w:fill="auto"/>
+          </w:tcPr>
+          <w:p>
+            <w:pPr>
+              <w:pStyle w:val="ListParagraph"/>
+              <w:numPr>
+                <w:ilvl w:val="0"/>
+                <w:numId w:val="2"/>
+              </w:numPr>
+              <w:rPr>
+                <w:b/>
+                <w:color w:val="92278F" w:themeColor="accent1"/>
+                <w:sz w:val="22"/>
+              </w:rPr>
+            </w:pPr>
+          </w:p>
+        </w:tc>
+      </w:tr>
+      <w:tr>
+        <w:tc>
+          <w:tcPr>
+            <w:tcW w:w="4818" w:type="dxa"/>
+            <w:shd w:val="clear" w:color="auto" w:fill="auto"/>
+          </w:tcPr>
+          <w:p>
+            <w:pPr>
+              <w:pStyle w:val="ListParagraph"/>
+              <w:numPr>
+                <w:ilvl w:val="0"/>
+                <w:numId w:val="2"/>
+              </w:numPr>
+              <w:rPr>
+                <w:b/>
+                <w:color w:val="92278F" w:themeColor="accent1"/>
+                <w:sz w:val="22"/>
+              </w:rPr>
+            </w:pPr>
+            <w:r>
+              <w:rPr>
+                <w:b/>
+                <w:color w:val="92278F" w:themeColor="accent1"/>
+                <w:sz w:val="22"/>
+              </w:rPr>
+              <w:t>Thumbs down comment</w:t>
+            </w:r>
+          </w:p>
+        </w:tc>
+        <w:tc>
+          <w:tcPr>
+            <w:tcW w:w="3812" w:type="dxa"/>
+            <w:shd w:val="clear" w:color="auto" w:fill="auto"/>
+          </w:tcPr>
+          <w:p>
+            <w:pPr>
+              <w:pStyle w:val="ListParagraph"/>
+              <w:numPr>
+                <w:ilvl w:val="0"/>
+                <w:numId w:val="2"/>
+              </w:numPr>
+              <w:rPr>
+                <w:b/>
+                <w:color w:val="92278F" w:themeColor="accent1"/>
+                <w:sz w:val="22"/>
+              </w:rPr>
+            </w:pPr>
+          </w:p>
+        </w:tc>
+      </w:tr>
+      <w:tr>
+        <w:tc>
+          <w:tcPr>
+            <w:tcW w:w="4818" w:type="dxa"/>
+            <w:shd w:val="clear" w:color="auto" w:fill="auto"/>
+          </w:tcPr>
+          <w:p>
+            <w:pPr>
+              <w:pStyle w:val="ListParagraph"/>
+              <w:numPr>
+                <w:ilvl w:val="0"/>
+                <w:numId w:val="2"/>
+              </w:numPr>
+              <w:rPr>
+                <w:b/>
+                <w:color w:val="92278F" w:themeColor="accent1"/>
+                <w:sz w:val="22"/>
+              </w:rPr>
+            </w:pPr>
+            <w:r>
+              <w:rPr>
+                <w:b/>
+                <w:color w:val="92278F" w:themeColor="accent1"/>
+                <w:sz w:val="22"/>
+              </w:rPr>
+              <w:t>View user profile</w:t>
+            </w:r>
+          </w:p>
+        </w:tc>
+        <w:tc>
+          <w:tcPr>
+            <w:tcW w:w="3812" w:type="dxa"/>
+            <w:shd w:val="clear" w:color="auto" w:fill="auto"/>
+          </w:tcPr>
+          <w:p>
+            <w:pPr>
+              <w:pStyle w:val="ListParagraph"/>
+              <w:numPr>
+                <w:ilvl w:val="0"/>
+                <w:numId w:val="2"/>
+              </w:numPr>
+              <w:rPr>
+                <w:b/>
+                <w:color w:val="92278F" w:themeColor="accent1"/>
+                <w:sz w:val="22"/>
+              </w:rPr>
+            </w:pPr>
+          </w:p>
+        </w:tc>
+      </w:tr>
+      <w:tr>
+        <w:tc>
+          <w:tcPr>
+            <w:tcW w:w="4818" w:type="dxa"/>
+            <w:shd w:val="clear" w:color="auto" w:fill="auto"/>
+          </w:tcPr>
+          <w:p>
+            <w:pPr>
+              <w:pStyle w:val="ListParagraph"/>
+              <w:numPr>
+                <w:ilvl w:val="0"/>
+                <w:numId w:val="2"/>
+              </w:numPr>
+              <w:rPr>
+                <w:b/>
+                <w:color w:val="92278F" w:themeColor="accent1"/>
+                <w:sz w:val="22"/>
+              </w:rPr>
+            </w:pPr>
+            <w:r>
+              <w:rPr>
+                <w:b/>
+                <w:color w:val="92278F" w:themeColor="accent1"/>
+                <w:sz w:val="22"/>
+              </w:rPr>
+              <w:t>Private message user</w:t>
+            </w:r>
+          </w:p>
+        </w:tc>
+        <w:tc>
+          <w:tcPr>
+            <w:tcW w:w="3812" w:type="dxa"/>
+            <w:shd w:val="clear" w:color="auto" w:fill="auto"/>
+          </w:tcPr>
+          <w:p>
+            <w:pPr>
+              <w:pStyle w:val="ListParagraph"/>
+              <w:numPr>
+                <w:ilvl w:val="0"/>
+                <w:numId w:val="2"/>
+              </w:numPr>
+              <w:rPr>
+                <w:b/>
+                <w:color w:val="92278F" w:themeColor="accent1"/>
+                <w:sz w:val="22"/>
+              </w:rPr>
+            </w:pPr>
+          </w:p>
+        </w:tc>
+      </w:tr>
+    </w:tbl>
     <w:p>
       <w:pPr>
         <w:rPr>
@@ -627,15 +1624,15 @@
                 <w:color w:val="472CBB" w:themeColor="accent3" w:themeShade="BF"/>
                 <w:sz w:val="24"/>
               </w:rPr>
-              <w:t>Choose</w:t>
-            </w:r>
-            <w:r>
-              <w:rPr>
-                <w:rFonts w:ascii="Arial" w:hAnsi="Arial" w:cs="Arial"/>
-                <w:color w:val="472CBB" w:themeColor="accent3" w:themeShade="BF"/>
-                <w:sz w:val="24"/>
-              </w:rPr>
-              <w:t xml:space="preserve"> which needs will be important.</w:t>
+              <w:t>Decide what functionalities are needed</w:t>
+            </w:r>
+            <w:r>
+              <w:rPr>
+                <w:rFonts w:ascii="Arial" w:hAnsi="Arial" w:cs="Arial"/>
+                <w:color w:val="472CBB" w:themeColor="accent3" w:themeShade="BF"/>
+                <w:sz w:val="24"/>
+              </w:rPr>
+              <w:t>.</w:t>
             </w:r>
             <w:r>
               <w:rPr>
@@ -827,6 +1824,15 @@
       </w:r>
       <w:r>
         <w:t xml:space="preserve">This is quick. A list of functionality. Once I have a “full” list, </w:t>
+      </w:r>
+      <w:r>
+        <w:t xml:space="preserve">write </w:t>
+      </w:r>
+      <w:r>
+        <w:t xml:space="preserve">a description and then write </w:t>
+      </w:r>
+      <w:r>
+        <w:t>user stories :)</w:t>
       </w:r>
     </w:p>
   </w:comment>

</xml_diff>